<commit_message>
proposal&UI_until Multi Play proposal & UI description
</commit_message>
<xml_diff>
--- a/기획서.docx
+++ b/기획서.docx
@@ -17,6 +17,12 @@
           <w:rFonts w:hint="eastAsia"/>
         </w:rPr>
         <w:t>기억의 미로</w:t>
+      </w:r>
+      <w:r>
+        <w:rPr>
+          <w:rFonts w:hint="eastAsia"/>
+        </w:rPr>
+        <w:t>(maze of memories)</w:t>
       </w:r>
     </w:p>
     <w:p>
@@ -267,16 +273,23 @@
         <w:t>조금 더 구체화 필요</w:t>
       </w:r>
     </w:p>
-    <w:p>
-      <w:r>
-        <w:rPr>
-          <w:rFonts w:hint="eastAsia"/>
-        </w:rPr>
-        <w:t>DB 저장</w:t>
+    <w:p/>
+    <w:p>
+      <w:r>
+        <w:rPr>
+          <w:rFonts w:hint="eastAsia"/>
+        </w:rPr>
+        <w:t>역할</w:t>
       </w:r>
       <w:r>
         <w:t xml:space="preserve">: </w:t>
       </w:r>
+      <w:r>
+        <w:rPr>
+          <w:rFonts w:hint="eastAsia"/>
+        </w:rPr>
+        <w:t>영준(</w:t>
+      </w:r>
       <w:proofErr w:type="spellStart"/>
       <w:r>
         <w:rPr>
@@ -289,24 +302,183 @@
         <w:rPr>
           <w:rFonts w:hint="eastAsia"/>
         </w:rPr>
+        <w:t xml:space="preserve"> 알고리즘)</w:t>
+      </w:r>
+      <w:r>
+        <w:t xml:space="preserve">, </w:t>
+      </w:r>
+      <w:r>
+        <w:rPr>
+          <w:rFonts w:hint="eastAsia"/>
+        </w:rPr>
+        <w:t>성진(게임 알고리즘)</w:t>
+      </w:r>
+    </w:p>
+    <w:p>
+      <w:pPr>
+        <w:rPr>
+          <w:b/>
+          <w:sz w:val="24"/>
+        </w:rPr>
+      </w:pPr>
+      <w:r>
+        <w:rPr>
+          <w:rFonts w:hint="eastAsia"/>
+          <w:b/>
+          <w:sz w:val="24"/>
+        </w:rPr>
+        <w:t>게임 방법:</w:t>
+      </w:r>
+    </w:p>
+    <w:p>
+      <w:pPr>
+        <w:pStyle w:val="a4"/>
+        <w:numPr>
+          <w:ilvl w:val="0"/>
+          <w:numId w:val="1"/>
+        </w:numPr>
+        <w:ind w:leftChars="0"/>
+        <w:rPr>
+          <w:rFonts w:hint="eastAsia"/>
+          <w:b/>
+          <w:sz w:val="22"/>
+        </w:rPr>
+      </w:pPr>
+      <w:r>
+        <w:rPr>
+          <w:rFonts w:hint="eastAsia"/>
+          <w:b/>
+          <w:sz w:val="22"/>
+        </w:rPr>
+        <w:t>조작방법</w:t>
+      </w:r>
+      <w:r>
+        <w:rPr>
+          <w:rFonts w:hint="eastAsia"/>
+          <w:b/>
+          <w:sz w:val="22"/>
+        </w:rPr>
+        <w:t>(규칙)</w:t>
+      </w:r>
+      <w:r>
+        <w:rPr>
+          <w:b/>
+          <w:sz w:val="22"/>
+        </w:rPr>
+        <w:t xml:space="preserve">: </w:t>
+      </w:r>
+    </w:p>
+    <w:p>
+      <w:pPr>
+        <w:pStyle w:val="a4"/>
+        <w:numPr>
+          <w:ilvl w:val="0"/>
+          <w:numId w:val="1"/>
+        </w:numPr>
+        <w:ind w:leftChars="0"/>
+      </w:pPr>
+      <w:r>
+        <w:rPr>
+          <w:rFonts w:hint="eastAsia"/>
+        </w:rPr>
+        <w:t xml:space="preserve">3칸이동 </w:t>
+      </w:r>
+      <w:r>
         <w:t>(</w:t>
       </w:r>
       <w:r>
-        <w:t>Map)</w:t>
-      </w:r>
-      <w:r>
-        <w:rPr>
-          <w:rFonts w:hint="eastAsia"/>
-        </w:rPr>
-        <w:t xml:space="preserve"> 암호화</w:t>
-      </w:r>
-    </w:p>
-    <w:p>
-      <w:r>
-        <w:rPr>
-          <w:rFonts w:hint="eastAsia"/>
-        </w:rPr>
-        <w:t>역할</w:t>
+        <w:rPr>
+          <w:rFonts w:hint="eastAsia"/>
+        </w:rPr>
+        <w:t>중간에 턴 종료할 수 있음.</w:t>
+      </w:r>
+      <w:r>
+        <w:t>)</w:t>
+      </w:r>
+    </w:p>
+    <w:p>
+      <w:pPr>
+        <w:pStyle w:val="a4"/>
+        <w:numPr>
+          <w:ilvl w:val="0"/>
+          <w:numId w:val="1"/>
+        </w:numPr>
+        <w:ind w:leftChars="0"/>
+      </w:pPr>
+      <w:r>
+        <w:rPr>
+          <w:rFonts w:hint="eastAsia"/>
+        </w:rPr>
+        <w:t>매치</w:t>
+      </w:r>
+      <w:r>
+        <w:rPr>
+          <w:rFonts w:hint="eastAsia"/>
+        </w:rPr>
+        <w:t xml:space="preserve"> </w:t>
+      </w:r>
+      <w:r>
+        <w:rPr>
+          <w:rFonts w:hint="eastAsia"/>
+        </w:rPr>
+        <w:t>시 게임 난이도 조절(중</w:t>
+      </w:r>
+      <w:r>
+        <w:t xml:space="preserve"> &amp; </w:t>
+      </w:r>
+      <w:r>
+        <w:rPr>
+          <w:rFonts w:hint="eastAsia"/>
+        </w:rPr>
+        <w:t>가로, 세로 길이</w:t>
+      </w:r>
+      <w:r>
+        <w:rPr>
+          <w:rFonts w:hint="eastAsia"/>
+        </w:rPr>
+        <w:t xml:space="preserve"> 등</w:t>
+      </w:r>
+      <w:r>
+        <w:rPr>
+          <w:rFonts w:hint="eastAsia"/>
+        </w:rPr>
+        <w:t>)</w:t>
+      </w:r>
+    </w:p>
+    <w:p>
+      <w:pPr>
+        <w:pStyle w:val="a4"/>
+        <w:numPr>
+          <w:ilvl w:val="0"/>
+          <w:numId w:val="1"/>
+        </w:numPr>
+        <w:ind w:leftChars="0"/>
+      </w:pPr>
+      <w:r>
+        <w:rPr>
+          <w:rFonts w:hint="eastAsia"/>
+        </w:rPr>
+        <w:t>블록 개수</w:t>
+      </w:r>
+      <w:r>
+        <w:rPr>
+          <w:rFonts w:hint="eastAsia"/>
+        </w:rPr>
+        <w:t>_</w:t>
+      </w:r>
+      <w:proofErr w:type="spellStart"/>
+      <w:r>
+        <w:rPr>
+          <w:rFonts w:hint="eastAsia"/>
+        </w:rPr>
+        <w:t>싱글</w:t>
+      </w:r>
+      <w:proofErr w:type="spellEnd"/>
+      <w:r>
+        <w:rPr>
+          <w:rFonts w:hint="eastAsia"/>
+        </w:rPr>
+        <w:t xml:space="preserve"> 모드</w:t>
       </w:r>
       <w:r>
         <w:t xml:space="preserve">: </w:t>
@@ -315,21 +487,229 @@
         <w:rPr>
           <w:rFonts w:hint="eastAsia"/>
         </w:rPr>
-        <w:t>영준(</w:t>
+        <w:t>상(</w:t>
+      </w:r>
+      <w:r>
+        <w:t xml:space="preserve">20), </w:t>
+      </w:r>
+      <w:r>
+        <w:rPr>
+          <w:rFonts w:hint="eastAsia"/>
+        </w:rPr>
+        <w:t>중(</w:t>
+      </w:r>
+      <w:r>
+        <w:t xml:space="preserve">15), </w:t>
+      </w:r>
+      <w:r>
+        <w:rPr>
+          <w:rFonts w:hint="eastAsia"/>
+        </w:rPr>
+        <w:t>하(10)</w:t>
+      </w:r>
+    </w:p>
+    <w:p>
+      <w:pPr>
+        <w:pStyle w:val="a4"/>
+        <w:numPr>
+          <w:ilvl w:val="0"/>
+          <w:numId w:val="1"/>
+        </w:numPr>
+        <w:ind w:leftChars="0"/>
+      </w:pPr>
+      <w:r>
+        <w:rPr>
+          <w:rFonts w:hint="eastAsia"/>
+        </w:rPr>
+        <w:t>턴 시간: 15초</w:t>
+      </w:r>
+    </w:p>
+    <w:p>
+      <w:pPr>
+        <w:pStyle w:val="a4"/>
+        <w:numPr>
+          <w:ilvl w:val="0"/>
+          <w:numId w:val="1"/>
+        </w:numPr>
+        <w:ind w:leftChars="0"/>
+      </w:pPr>
+      <w:r>
+        <w:rPr>
+          <w:rFonts w:hint="eastAsia"/>
+        </w:rPr>
+        <w:t>게임 끝나기 전에 종료 시 남아 있는 사람 승리</w:t>
+      </w:r>
+    </w:p>
+    <w:p>
+      <w:pPr>
+        <w:pStyle w:val="a4"/>
+        <w:numPr>
+          <w:ilvl w:val="0"/>
+          <w:numId w:val="1"/>
+        </w:numPr>
+        <w:ind w:leftChars="0"/>
+      </w:pPr>
+      <w:r>
+        <w:rPr>
+          <w:rFonts w:hint="eastAsia"/>
+        </w:rPr>
+        <w:t>선 정하기</w:t>
+      </w:r>
+      <w:r>
+        <w:t xml:space="preserve">: </w:t>
+      </w:r>
+      <w:r>
+        <w:rPr>
+          <w:rFonts w:hint="eastAsia"/>
+        </w:rPr>
+        <w:t>가위, 바위, 보</w:t>
+      </w:r>
+    </w:p>
+    <w:p>
+      <w:pPr>
+        <w:pStyle w:val="a4"/>
+        <w:numPr>
+          <w:ilvl w:val="0"/>
+          <w:numId w:val="1"/>
+        </w:numPr>
+        <w:ind w:leftChars="0"/>
+      </w:pPr>
+      <w:r>
+        <w:rPr>
+          <w:rFonts w:hint="eastAsia"/>
+        </w:rPr>
+        <w:t>선 정할 때 패 고르기 시간:</w:t>
+      </w:r>
+      <w:r>
+        <w:t xml:space="preserve"> 5</w:t>
+      </w:r>
+      <w:r>
+        <w:rPr>
+          <w:rFonts w:hint="eastAsia"/>
+        </w:rPr>
+        <w:t>초,</w:t>
+      </w:r>
+      <w:r>
+        <w:t xml:space="preserve"> </w:t>
+      </w:r>
+      <w:r>
+        <w:rPr>
+          <w:rFonts w:hint="eastAsia"/>
+        </w:rPr>
+        <w:t xml:space="preserve">선택 못할 </w:t>
+      </w:r>
+      <w:bookmarkStart w:id="0" w:name="_GoBack"/>
+      <w:r>
+        <w:rPr>
+          <w:rFonts w:hint="eastAsia"/>
+        </w:rPr>
+        <w:t xml:space="preserve">시 랜덤 </w:t>
+      </w:r>
+      <w:bookmarkEnd w:id="0"/>
+      <w:r>
+        <w:rPr>
+          <w:rFonts w:hint="eastAsia"/>
+        </w:rPr>
+        <w:t>픽</w:t>
+      </w:r>
+    </w:p>
+    <w:p>
+      <w:pPr>
+        <w:pStyle w:val="a4"/>
+        <w:numPr>
+          <w:ilvl w:val="0"/>
+          <w:numId w:val="1"/>
+        </w:numPr>
+        <w:ind w:leftChars="0"/>
+      </w:pPr>
+      <w:r>
+        <w:rPr>
+          <w:rFonts w:hint="eastAsia"/>
+        </w:rPr>
+        <w:t>시간제한:</w:t>
+      </w:r>
+      <w:r>
+        <w:t xml:space="preserve"> (</w:t>
+      </w:r>
+      <w:r>
+        <w:rPr>
+          <w:rFonts w:hint="eastAsia"/>
+        </w:rPr>
+        <w:t>시간 제한)</w:t>
+      </w:r>
+      <w:r>
+        <w:t>, (</w:t>
+      </w:r>
+      <w:r>
+        <w:rPr>
+          <w:rFonts w:hint="eastAsia"/>
+        </w:rPr>
+        <w:t>아이템)</w:t>
+      </w:r>
+      <w:r>
+        <w:t xml:space="preserve"> </w:t>
+      </w:r>
+      <w:r>
+        <w:rPr>
+          <w:rFonts w:hint="eastAsia"/>
+        </w:rPr>
+        <w:t>등</w:t>
+      </w:r>
+    </w:p>
+    <w:p>
+      <w:pPr>
+        <w:pStyle w:val="a4"/>
+        <w:numPr>
+          <w:ilvl w:val="0"/>
+          <w:numId w:val="1"/>
+        </w:numPr>
+        <w:ind w:leftChars="0"/>
+      </w:pPr>
+      <w:r>
+        <w:rPr>
+          <w:rFonts w:hint="eastAsia"/>
+        </w:rPr>
+        <w:t>메인 화면:</w:t>
+      </w:r>
+      <w:r>
+        <w:t xml:space="preserve"> </w:t>
+      </w:r>
+      <w:r>
+        <w:rPr>
+          <w:rFonts w:hint="eastAsia"/>
+        </w:rPr>
+        <w:t>계급,</w:t>
+      </w:r>
+      <w:r>
+        <w:t xml:space="preserve"> </w:t>
       </w:r>
       <w:proofErr w:type="spellStart"/>
       <w:r>
         <w:rPr>
           <w:rFonts w:hint="eastAsia"/>
         </w:rPr>
-        <w:t>맵</w:t>
+        <w:t>승무패</w:t>
       </w:r>
       <w:proofErr w:type="spellEnd"/>
       <w:r>
         <w:rPr>
           <w:rFonts w:hint="eastAsia"/>
         </w:rPr>
-        <w:t xml:space="preserve"> 알고리즘)</w:t>
+        <w:t xml:space="preserve">(Win, </w:t>
+      </w:r>
+      <w:proofErr w:type="spellStart"/>
+      <w:r>
+        <w:rPr>
+          <w:rFonts w:hint="eastAsia"/>
+        </w:rPr>
+        <w:t>Drow</w:t>
+      </w:r>
+      <w:proofErr w:type="spellEnd"/>
+      <w:r>
+        <w:rPr>
+          <w:rFonts w:hint="eastAsia"/>
+        </w:rPr>
+        <w:t>, Lose)</w:t>
       </w:r>
       <w:r>
         <w:t xml:space="preserve">, </w:t>
@@ -338,15 +718,16 @@
         <w:rPr>
           <w:rFonts w:hint="eastAsia"/>
         </w:rPr>
-        <w:t>성진(게임 알고리즘)</w:t>
-      </w:r>
-    </w:p>
-    <w:p>
-      <w:r>
-        <w:rPr>
-          <w:rFonts w:hint="eastAsia"/>
-        </w:rPr>
-        <w:t>게임 방법:</w:t>
+        <w:t>Profile</w:t>
+      </w:r>
+      <w:r>
+        <w:t>(</w:t>
+      </w:r>
+      <w:r>
+        <w:rPr>
+          <w:rFonts w:hint="eastAsia"/>
+        </w:rPr>
+        <w:t>사진에서 가져오기)</w:t>
       </w:r>
     </w:p>
     <w:p>
@@ -357,12 +738,165 @@
           <w:numId w:val="1"/>
         </w:numPr>
         <w:ind w:leftChars="0"/>
-      </w:pPr>
-      <w:r>
-        <w:rPr>
-          <w:rFonts w:hint="eastAsia"/>
-        </w:rPr>
-        <w:t xml:space="preserve">3칸이동 </w:t>
+        <w:rPr>
+          <w:rFonts w:hint="eastAsia"/>
+        </w:rPr>
+      </w:pPr>
+      <w:r>
+        <w:rPr>
+          <w:rFonts w:hint="eastAsia"/>
+        </w:rPr>
+        <w:lastRenderedPageBreak/>
+        <w:t>터치를 이용한 이동,</w:t>
+      </w:r>
+      <w:r>
+        <w:t xml:space="preserve"> (</w:t>
+      </w:r>
+      <w:r>
+        <w:rPr>
+          <w:rFonts w:hint="eastAsia"/>
+        </w:rPr>
+        <w:t>스마트 스크롤을 이용한 기능)</w:t>
+      </w:r>
+    </w:p>
+    <w:p>
+      <w:pPr>
+        <w:pStyle w:val="a4"/>
+        <w:numPr>
+          <w:ilvl w:val="0"/>
+          <w:numId w:val="1"/>
+        </w:numPr>
+        <w:ind w:leftChars="0"/>
+        <w:rPr>
+          <w:rFonts w:hint="eastAsia"/>
+          <w:b/>
+          <w:sz w:val="22"/>
+        </w:rPr>
+      </w:pPr>
+      <w:proofErr w:type="spellStart"/>
+      <w:r>
+        <w:rPr>
+          <w:rFonts w:hint="eastAsia"/>
+          <w:b/>
+          <w:sz w:val="22"/>
+        </w:rPr>
+        <w:t>싱글플레이</w:t>
+      </w:r>
+      <w:proofErr w:type="spellEnd"/>
+      <w:r>
+        <w:rPr>
+          <w:b/>
+          <w:sz w:val="22"/>
+        </w:rPr>
+        <w:t xml:space="preserve">: </w:t>
+      </w:r>
+    </w:p>
+    <w:p>
+      <w:pPr>
+        <w:pStyle w:val="a4"/>
+        <w:numPr>
+          <w:ilvl w:val="0"/>
+          <w:numId w:val="1"/>
+        </w:numPr>
+        <w:ind w:leftChars="0"/>
+      </w:pPr>
+      <w:proofErr w:type="spellStart"/>
+      <w:r>
+        <w:rPr>
+          <w:rFonts w:hint="eastAsia"/>
+        </w:rPr>
+        <w:t>싱글</w:t>
+      </w:r>
+      <w:proofErr w:type="spellEnd"/>
+      <w:r>
+        <w:rPr>
+          <w:rFonts w:hint="eastAsia"/>
+        </w:rPr>
+        <w:t xml:space="preserve"> 모드: 최단거리-별3,</w:t>
+      </w:r>
+      <w:r>
+        <w:t xml:space="preserve"> </w:t>
+      </w:r>
+      <w:r>
+        <w:rPr>
+          <w:rFonts w:hint="eastAsia"/>
+        </w:rPr>
+        <w:t>중간거리-별2,</w:t>
+      </w:r>
+      <w:r>
+        <w:t xml:space="preserve"> </w:t>
+      </w:r>
+      <w:r>
+        <w:rPr>
+          <w:rFonts w:hint="eastAsia"/>
+        </w:rPr>
+        <w:t>나머지-별1</w:t>
+      </w:r>
+    </w:p>
+    <w:p>
+      <w:pPr>
+        <w:pStyle w:val="a4"/>
+        <w:numPr>
+          <w:ilvl w:val="0"/>
+          <w:numId w:val="1"/>
+        </w:numPr>
+        <w:ind w:leftChars="0"/>
+      </w:pPr>
+      <w:proofErr w:type="spellStart"/>
+      <w:r>
+        <w:rPr>
+          <w:rFonts w:hint="eastAsia"/>
+        </w:rPr>
+        <w:t>싱글</w:t>
+      </w:r>
+      <w:proofErr w:type="spellEnd"/>
+      <w:r>
+        <w:rPr>
+          <w:rFonts w:hint="eastAsia"/>
+        </w:rPr>
+        <w:t xml:space="preserve"> 플레이:</w:t>
+      </w:r>
+      <w:r>
+        <w:t xml:space="preserve"> </w:t>
+      </w:r>
+      <w:r>
+        <w:rPr>
+          <w:rFonts w:hint="eastAsia"/>
+        </w:rPr>
+        <w:t xml:space="preserve">열쇠X20개, 24시간 </w:t>
+      </w:r>
+      <w:r>
+        <w:t>1</w:t>
+      </w:r>
+      <w:r>
+        <w:rPr>
+          <w:rFonts w:hint="eastAsia"/>
+        </w:rPr>
+        <w:t>개씩</w:t>
+      </w:r>
+      <w:r>
+        <w:rPr>
+          <w:rFonts w:hint="eastAsia"/>
+        </w:rPr>
+        <w:t xml:space="preserve"> 열쇠</w:t>
+      </w:r>
+      <w:r>
+        <w:rPr>
+          <w:rFonts w:hint="eastAsia"/>
+        </w:rPr>
+        <w:t xml:space="preserve"> 보상, 더 하고 싶으면 사야</w:t>
+      </w:r>
+      <w:r>
+        <w:rPr>
+          <w:rFonts w:hint="eastAsia"/>
+        </w:rPr>
+        <w:t xml:space="preserve"> </w:t>
+      </w:r>
+      <w:r>
+        <w:rPr>
+          <w:rFonts w:hint="eastAsia"/>
+        </w:rPr>
+        <w:t>함</w:t>
       </w:r>
       <w:r>
         <w:t>(</w:t>
@@ -371,11 +905,100 @@
         <w:rPr>
           <w:rFonts w:hint="eastAsia"/>
         </w:rPr>
-        <w:t>중간에 턴 종료할 수 있음.</w:t>
-      </w:r>
-      <w:r>
+        <w:t>유료)</w:t>
+      </w:r>
+    </w:p>
+    <w:p>
+      <w:pPr>
+        <w:pStyle w:val="a4"/>
+        <w:numPr>
+          <w:ilvl w:val="0"/>
+          <w:numId w:val="1"/>
+        </w:numPr>
+        <w:ind w:leftChars="0"/>
+        <w:rPr>
+          <w:rFonts w:hint="eastAsia"/>
+        </w:rPr>
+      </w:pPr>
+      <w:r>
+        <w:rPr>
+          <w:rFonts w:hint="eastAsia"/>
+        </w:rPr>
+        <w:t>별의 개수는 턴의 횟수</w:t>
+      </w:r>
+    </w:p>
+    <w:p/>
+    <w:p>
+      <w:pPr>
+        <w:pStyle w:val="a4"/>
+        <w:numPr>
+          <w:ilvl w:val="0"/>
+          <w:numId w:val="1"/>
+        </w:numPr>
+        <w:ind w:leftChars="0"/>
+        <w:rPr>
+          <w:rFonts w:hint="eastAsia"/>
+          <w:b/>
+          <w:sz w:val="22"/>
+        </w:rPr>
+      </w:pPr>
+      <w:r>
+        <w:rPr>
+          <w:rFonts w:hint="eastAsia"/>
+          <w:b/>
+          <w:sz w:val="22"/>
+        </w:rPr>
+        <w:t>멀티 플레이:</w:t>
+      </w:r>
+    </w:p>
+    <w:p>
+      <w:pPr>
+        <w:pStyle w:val="a4"/>
+        <w:numPr>
+          <w:ilvl w:val="0"/>
+          <w:numId w:val="1"/>
+        </w:numPr>
+        <w:ind w:leftChars="0"/>
+      </w:pPr>
+      <w:r>
+        <w:rPr>
+          <w:rFonts w:hint="eastAsia"/>
+        </w:rPr>
+        <w:t xml:space="preserve">멀티 플레이: </w:t>
+      </w:r>
+      <w:r>
+        <w:t>(</w:t>
+      </w:r>
+      <w:r>
+        <w:rPr>
+          <w:rFonts w:hint="eastAsia"/>
+        </w:rPr>
+        <w:t>더블</w:t>
+      </w:r>
+      <w:r>
+        <w:rPr>
+          <w:rFonts w:hint="eastAsia"/>
+        </w:rPr>
+        <w:t xml:space="preserve"> 이동</w:t>
+      </w:r>
+      <w:r>
+        <w:rPr>
+          <w:rFonts w:hint="eastAsia"/>
+        </w:rPr>
+        <w:t xml:space="preserve"> 찬스</w:t>
+      </w:r>
+      <w:r>
+        <w:rPr>
+          <w:rFonts w:hint="eastAsia"/>
+        </w:rPr>
         <w:t>)</w:t>
       </w:r>
+      <w:r>
+        <w:rPr>
+          <w:rFonts w:hint="eastAsia"/>
+        </w:rPr>
+        <w:t>, (돋보기 찬스)</w:t>
+      </w:r>
     </w:p>
     <w:p>
       <w:pPr>
@@ -390,41 +1013,230 @@
         <w:rPr>
           <w:rFonts w:hint="eastAsia"/>
         </w:rPr>
-        <w:t>매치</w:t>
-      </w:r>
-      <w:r>
-        <w:rPr>
-          <w:rFonts w:hint="eastAsia"/>
-        </w:rPr>
+        <w:t>매치 계급</w:t>
+      </w:r>
+      <w:r>
+        <w:t xml:space="preserve">: </w:t>
+      </w:r>
+      <w:r>
+        <w:rPr>
+          <w:rFonts w:hint="eastAsia"/>
+        </w:rPr>
+        <w:t xml:space="preserve">최대 </w:t>
+      </w:r>
+      <w:r>
+        <w:t>1</w:t>
+      </w:r>
+      <w:r>
+        <w:rPr>
+          <w:rFonts w:hint="eastAsia"/>
+        </w:rPr>
+        <w:t>계급 차</w:t>
+      </w:r>
+    </w:p>
+    <w:p>
+      <w:pPr>
+        <w:pStyle w:val="a4"/>
+        <w:numPr>
+          <w:ilvl w:val="0"/>
+          <w:numId w:val="1"/>
+        </w:numPr>
+        <w:ind w:leftChars="0"/>
+      </w:pPr>
+      <w:r>
+        <w:rPr>
+          <w:rFonts w:hint="eastAsia"/>
+        </w:rPr>
+        <w:t>매치 못할 시</w:t>
+      </w:r>
+      <w:r>
+        <w:t xml:space="preserve">: </w:t>
+      </w:r>
+      <w:r>
+        <w:rPr>
+          <w:rFonts w:hint="eastAsia"/>
+        </w:rPr>
+        <w:t>무한 로딩 (취소 가능)</w:t>
+      </w:r>
+    </w:p>
+    <w:p/>
+    <w:p>
+      <w:pPr>
+        <w:pStyle w:val="a4"/>
+        <w:numPr>
+          <w:ilvl w:val="0"/>
+          <w:numId w:val="1"/>
+        </w:numPr>
+        <w:ind w:leftChars="0"/>
+        <w:rPr>
+          <w:rFonts w:hint="eastAsia"/>
+          <w:b/>
+          <w:sz w:val="22"/>
+        </w:rPr>
+      </w:pPr>
+      <w:r>
+        <w:rPr>
+          <w:rFonts w:hint="eastAsia"/>
+          <w:b/>
+          <w:sz w:val="22"/>
+        </w:rPr>
+        <w:t>매뉴얼:</w:t>
+      </w:r>
+    </w:p>
+    <w:p>
+      <w:pPr>
+        <w:pStyle w:val="a4"/>
+        <w:numPr>
+          <w:ilvl w:val="0"/>
+          <w:numId w:val="1"/>
+        </w:numPr>
+        <w:ind w:leftChars="0"/>
+        <w:rPr>
+          <w:rFonts w:hint="eastAsia"/>
+        </w:rPr>
+      </w:pPr>
+      <w:proofErr w:type="spellStart"/>
+      <w:r>
+        <w:rPr>
+          <w:rFonts w:hint="eastAsia"/>
+        </w:rPr>
+        <w:t>튜토리얼</w:t>
+      </w:r>
+      <w:proofErr w:type="spellEnd"/>
+      <w:r>
+        <w:rPr>
+          <w:rFonts w:hint="eastAsia"/>
+        </w:rPr>
+        <w:t xml:space="preserve"> 진행,</w:t>
+      </w:r>
+      <w:r>
         <w:t xml:space="preserve"> </w:t>
       </w:r>
       <w:r>
         <w:rPr>
           <w:rFonts w:hint="eastAsia"/>
         </w:rPr>
-        <w:t>시 게임 난이도 조절(중</w:t>
-      </w:r>
-      <w:r>
-        <w:t xml:space="preserve"> &amp; </w:t>
-      </w:r>
-      <w:r>
-        <w:rPr>
-          <w:rFonts w:hint="eastAsia"/>
-        </w:rPr>
-        <w:t>가로, 세로 길이</w:t>
-      </w:r>
-      <w:r>
-        <w:rPr>
-          <w:rFonts w:hint="eastAsia"/>
-        </w:rPr>
-        <w:t xml:space="preserve"> 등</w:t>
-      </w:r>
+        <w:t>도움말</w:t>
+      </w:r>
+      <w:r>
+        <w:rPr>
+          <w:rFonts w:hint="eastAsia"/>
+        </w:rPr>
+        <w:t>(</w:t>
+      </w:r>
+      <w:proofErr w:type="spellStart"/>
+      <w:r>
+        <w:rPr>
+          <w:rFonts w:hint="eastAsia"/>
+        </w:rPr>
+        <w:t>싱글</w:t>
+      </w:r>
+      <w:proofErr w:type="spellEnd"/>
+      <w:r>
+        <w:rPr>
+          <w:rFonts w:hint="eastAsia"/>
+        </w:rPr>
+        <w:t>,</w:t>
+      </w:r>
+      <w:r>
+        <w:t xml:space="preserve"> </w:t>
+      </w:r>
+      <w:r>
+        <w:rPr>
+          <w:rFonts w:hint="eastAsia"/>
+        </w:rPr>
+        <w:t>멀티 따로)</w:t>
+      </w:r>
+    </w:p>
+    <w:p>
+      <w:pPr>
+        <w:pStyle w:val="a4"/>
+        <w:numPr>
+          <w:ilvl w:val="0"/>
+          <w:numId w:val="1"/>
+        </w:numPr>
+        <w:ind w:leftChars="0"/>
+      </w:pPr>
+      <w:r>
+        <w:rPr>
+          <w:rFonts w:hint="eastAsia"/>
+        </w:rPr>
+        <w:t>소리</w:t>
+      </w:r>
+      <w:r>
+        <w:rPr>
+          <w:rFonts w:hint="eastAsia"/>
+        </w:rPr>
+        <w:t>(</w:t>
+      </w:r>
+      <w:proofErr w:type="spellStart"/>
+      <w:r>
+        <w:rPr>
+          <w:rFonts w:hint="eastAsia"/>
+        </w:rPr>
+        <w:t>버튼음</w:t>
+      </w:r>
+      <w:proofErr w:type="spellEnd"/>
+      <w:r>
+        <w:rPr>
+          <w:rFonts w:hint="eastAsia"/>
+        </w:rPr>
+        <w:t>,</w:t>
+      </w:r>
+      <w:r>
+        <w:t xml:space="preserve"> </w:t>
+      </w:r>
+      <w:proofErr w:type="spellStart"/>
+      <w:r>
+        <w:rPr>
+          <w:rFonts w:hint="eastAsia"/>
+        </w:rPr>
+        <w:t>배경음</w:t>
+      </w:r>
+      <w:proofErr w:type="spellEnd"/>
       <w:r>
         <w:rPr>
           <w:rFonts w:hint="eastAsia"/>
         </w:rPr>
         <w:t>)</w:t>
       </w:r>
+      <w:r>
+        <w:rPr>
+          <w:rFonts w:hint="eastAsia"/>
+        </w:rPr>
+        <w:t xml:space="preserve"> 제거 버튼 </w:t>
+      </w:r>
+      <w:r>
+        <w:t xml:space="preserve">(Brick </w:t>
+      </w:r>
+      <w:proofErr w:type="spellStart"/>
+      <w:r>
+        <w:rPr>
+          <w:rFonts w:hint="eastAsia"/>
+        </w:rPr>
+        <w:t>밴치</w:t>
+      </w:r>
+      <w:proofErr w:type="spellEnd"/>
+      <w:r>
+        <w:rPr>
+          <w:rFonts w:hint="eastAsia"/>
+        </w:rPr>
+        <w:t xml:space="preserve"> </w:t>
+      </w:r>
+      <w:proofErr w:type="spellStart"/>
+      <w:r>
+        <w:rPr>
+          <w:rFonts w:hint="eastAsia"/>
+        </w:rPr>
+        <w:t>마킹</w:t>
+      </w:r>
+      <w:proofErr w:type="spellEnd"/>
+      <w:r>
+        <w:rPr>
+          <w:rFonts w:hint="eastAsia"/>
+        </w:rPr>
+        <w:t>)</w:t>
+      </w:r>
     </w:p>
     <w:p>
       <w:pPr>
@@ -439,13 +1251,10 @@
         <w:rPr>
           <w:rFonts w:hint="eastAsia"/>
         </w:rPr>
-        <w:t>블록 개수</w:t>
-      </w:r>
-      <w:r>
-        <w:rPr>
-          <w:rFonts w:hint="eastAsia"/>
-        </w:rPr>
-        <w:t>_</w:t>
+        <w:t>평가:</w:t>
+      </w:r>
+      <w:r>
+        <w:t xml:space="preserve"> </w:t>
       </w:r>
       <w:proofErr w:type="spellStart"/>
       <w:r>
@@ -459,34 +1268,81 @@
         <w:rPr>
           <w:rFonts w:hint="eastAsia"/>
         </w:rPr>
-        <w:t xml:space="preserve"> 모드</w:t>
-      </w:r>
-      <w:r>
-        <w:t xml:space="preserve">: </w:t>
-      </w:r>
-      <w:r>
-        <w:rPr>
-          <w:rFonts w:hint="eastAsia"/>
-        </w:rPr>
-        <w:t>상(</w:t>
-      </w:r>
-      <w:r>
-        <w:t xml:space="preserve">20), </w:t>
-      </w:r>
-      <w:r>
-        <w:rPr>
-          <w:rFonts w:hint="eastAsia"/>
-        </w:rPr>
-        <w:t>중(</w:t>
-      </w:r>
-      <w:r>
-        <w:t xml:space="preserve">15), </w:t>
-      </w:r>
-      <w:r>
-        <w:rPr>
-          <w:rFonts w:hint="eastAsia"/>
-        </w:rPr>
-        <w:t>하(10)</w:t>
+        <w:t>(</w:t>
+      </w:r>
+      <w:proofErr w:type="spellStart"/>
+      <w:r>
+        <w:rPr>
+          <w:rFonts w:hint="eastAsia"/>
+        </w:rPr>
+        <w:t>페이스북</w:t>
+      </w:r>
+      <w:proofErr w:type="spellEnd"/>
+      <w:r>
+        <w:rPr>
+          <w:rFonts w:hint="eastAsia"/>
+        </w:rPr>
+        <w:t xml:space="preserve"> 친구와 나의 </w:t>
+      </w:r>
+      <w:proofErr w:type="spellStart"/>
+      <w:r>
+        <w:rPr>
+          <w:rFonts w:hint="eastAsia"/>
+        </w:rPr>
+        <w:t>별갯수</w:t>
+      </w:r>
+      <w:proofErr w:type="spellEnd"/>
+      <w:r>
+        <w:rPr>
+          <w:rFonts w:hint="eastAsia"/>
+        </w:rPr>
+        <w:t xml:space="preserve"> 순위),</w:t>
+      </w:r>
+      <w:r>
+        <w:t xml:space="preserve"> </w:t>
+      </w:r>
+      <w:r>
+        <w:rPr>
+          <w:rFonts w:hint="eastAsia"/>
+        </w:rPr>
+        <w:t>멀티(</w:t>
+      </w:r>
+      <w:proofErr w:type="spellStart"/>
+      <w:r>
+        <w:rPr>
+          <w:rFonts w:hint="eastAsia"/>
+        </w:rPr>
+        <w:t>게임자</w:t>
+      </w:r>
+      <w:proofErr w:type="spellEnd"/>
+      <w:r>
+        <w:rPr>
+          <w:rFonts w:hint="eastAsia"/>
+        </w:rPr>
+        <w:t xml:space="preserve"> </w:t>
+      </w:r>
+      <w:proofErr w:type="spellStart"/>
+      <w:r>
+        <w:rPr>
+          <w:rFonts w:hint="eastAsia"/>
+        </w:rPr>
+        <w:t>랭키</w:t>
+      </w:r>
+      <w:proofErr w:type="spellEnd"/>
+      <w:r>
+        <w:rPr>
+          <w:rFonts w:hint="eastAsia"/>
+        </w:rPr>
+        <w:t xml:space="preserve"> 상위 탑 </w:t>
+      </w:r>
+      <w:r>
+        <w:t xml:space="preserve">40 </w:t>
+      </w:r>
+      <w:r>
+        <w:rPr>
+          <w:rFonts w:hint="eastAsia"/>
+        </w:rPr>
+        <w:t>더보기 가능)</w:t>
       </w:r>
     </w:p>
     <w:p>
@@ -502,656 +1358,8 @@
         <w:rPr>
           <w:rFonts w:hint="eastAsia"/>
         </w:rPr>
-        <w:t>턴 시간: 15초</w:t>
-      </w:r>
-    </w:p>
-    <w:p>
-      <w:pPr>
-        <w:pStyle w:val="a4"/>
-        <w:numPr>
-          <w:ilvl w:val="0"/>
-          <w:numId w:val="1"/>
-        </w:numPr>
-        <w:ind w:leftChars="0"/>
-      </w:pPr>
-      <w:r>
-        <w:rPr>
-          <w:rFonts w:hint="eastAsia"/>
-        </w:rPr>
-        <w:t>게임 끝나기 전에 종료 시 남아 있는 사람 승리</w:t>
-      </w:r>
-    </w:p>
-    <w:p>
-      <w:pPr>
-        <w:pStyle w:val="a4"/>
-        <w:numPr>
-          <w:ilvl w:val="0"/>
-          <w:numId w:val="1"/>
-        </w:numPr>
-        <w:ind w:leftChars="0"/>
-      </w:pPr>
-      <w:r>
-        <w:rPr>
-          <w:rFonts w:hint="eastAsia"/>
-        </w:rPr>
-        <w:t>선 정하기</w:t>
-      </w:r>
-      <w:r>
-        <w:t xml:space="preserve">: </w:t>
-      </w:r>
-      <w:r>
-        <w:rPr>
-          <w:rFonts w:hint="eastAsia"/>
-        </w:rPr>
-        <w:t>가위, 바위, 보</w:t>
-      </w:r>
-    </w:p>
-    <w:p>
-      <w:pPr>
-        <w:pStyle w:val="a4"/>
-        <w:numPr>
-          <w:ilvl w:val="0"/>
-          <w:numId w:val="1"/>
-        </w:numPr>
-        <w:ind w:leftChars="0"/>
-      </w:pPr>
-      <w:r>
-        <w:rPr>
-          <w:rFonts w:hint="eastAsia"/>
-        </w:rPr>
-        <w:t>선 정할 때 패 고르기 시간:</w:t>
-      </w:r>
-      <w:r>
-        <w:t xml:space="preserve"> 5</w:t>
-      </w:r>
-      <w:r>
-        <w:rPr>
-          <w:rFonts w:hint="eastAsia"/>
-        </w:rPr>
-        <w:t>초,</w:t>
-      </w:r>
-      <w:r>
-        <w:t xml:space="preserve"> </w:t>
-      </w:r>
-      <w:r>
-        <w:rPr>
-          <w:rFonts w:hint="eastAsia"/>
-        </w:rPr>
-        <w:t>선택 못할 시 랜덤 픽</w:t>
-      </w:r>
-    </w:p>
-    <w:p>
-      <w:pPr>
-        <w:pStyle w:val="a4"/>
-        <w:numPr>
-          <w:ilvl w:val="0"/>
-          <w:numId w:val="1"/>
-        </w:numPr>
-        <w:ind w:leftChars="0"/>
-      </w:pPr>
-      <w:r>
-        <w:rPr>
-          <w:rFonts w:hint="eastAsia"/>
-        </w:rPr>
-        <w:t>멀티 플레이: 더블</w:t>
-      </w:r>
-      <w:r>
-        <w:rPr>
-          <w:rFonts w:hint="eastAsia"/>
-        </w:rPr>
-        <w:t xml:space="preserve"> 이동</w:t>
-      </w:r>
-      <w:r>
-        <w:rPr>
-          <w:rFonts w:hint="eastAsia"/>
-        </w:rPr>
-        <w:t xml:space="preserve"> 찬스</w:t>
-      </w:r>
-      <w:r>
-        <w:rPr>
-          <w:rFonts w:hint="eastAsia"/>
-        </w:rPr>
-        <w:t>, (돋보기 찬스)</w:t>
-      </w:r>
-    </w:p>
-    <w:p>
-      <w:pPr>
-        <w:pStyle w:val="a4"/>
-        <w:numPr>
-          <w:ilvl w:val="0"/>
-          <w:numId w:val="1"/>
-        </w:numPr>
-        <w:ind w:leftChars="0"/>
-      </w:pPr>
-      <w:r>
-        <w:rPr>
-          <w:rFonts w:hint="eastAsia"/>
-        </w:rPr>
-        <w:t>시간제한:</w:t>
-      </w:r>
-      <w:r>
-        <w:t xml:space="preserve"> (</w:t>
-      </w:r>
-      <w:r>
-        <w:rPr>
-          <w:rFonts w:hint="eastAsia"/>
-        </w:rPr>
-        <w:t>시간 제한)</w:t>
-      </w:r>
-      <w:r>
-        <w:t>, (</w:t>
-      </w:r>
-      <w:r>
-        <w:rPr>
-          <w:rFonts w:hint="eastAsia"/>
-        </w:rPr>
-        <w:t>아이템)</w:t>
-      </w:r>
-      <w:r>
-        <w:t xml:space="preserve"> </w:t>
-      </w:r>
-      <w:r>
-        <w:rPr>
-          <w:rFonts w:hint="eastAsia"/>
-        </w:rPr>
-        <w:t>등</w:t>
-      </w:r>
-    </w:p>
-    <w:p>
-      <w:pPr>
-        <w:pStyle w:val="a4"/>
-        <w:numPr>
-          <w:ilvl w:val="0"/>
-          <w:numId w:val="1"/>
-        </w:numPr>
-        <w:ind w:leftChars="0"/>
-      </w:pPr>
-      <w:r>
-        <w:rPr>
-          <w:rFonts w:hint="eastAsia"/>
-        </w:rPr>
-        <w:t xml:space="preserve">매치 </w:t>
-      </w:r>
-      <w:proofErr w:type="gramStart"/>
-      <w:r>
-        <w:rPr>
-          <w:rFonts w:hint="eastAsia"/>
-        </w:rPr>
-        <w:t xml:space="preserve">계급 </w:t>
-      </w:r>
-      <w:r>
-        <w:t>:</w:t>
-      </w:r>
-      <w:proofErr w:type="gramEnd"/>
-      <w:r>
-        <w:t xml:space="preserve"> </w:t>
-      </w:r>
-      <w:r>
-        <w:rPr>
-          <w:rFonts w:hint="eastAsia"/>
-        </w:rPr>
-        <w:t xml:space="preserve">최대 </w:t>
-      </w:r>
-      <w:r>
-        <w:t>1</w:t>
-      </w:r>
-      <w:r>
-        <w:rPr>
-          <w:rFonts w:hint="eastAsia"/>
-        </w:rPr>
-        <w:t>계급 차</w:t>
-      </w:r>
-    </w:p>
-    <w:p>
-      <w:pPr>
-        <w:pStyle w:val="a4"/>
-        <w:numPr>
-          <w:ilvl w:val="0"/>
-          <w:numId w:val="1"/>
-        </w:numPr>
-        <w:ind w:leftChars="0"/>
-      </w:pPr>
-      <w:r>
-        <w:rPr>
-          <w:rFonts w:hint="eastAsia"/>
-        </w:rPr>
-        <w:lastRenderedPageBreak/>
-        <w:t>매치 못할 시</w:t>
-      </w:r>
-      <w:r>
-        <w:t xml:space="preserve">: </w:t>
-      </w:r>
-      <w:r>
-        <w:rPr>
-          <w:rFonts w:hint="eastAsia"/>
-        </w:rPr>
-        <w:t>무한 로딩 (취소 가능)</w:t>
-      </w:r>
-    </w:p>
-    <w:p>
-      <w:pPr>
-        <w:pStyle w:val="a4"/>
-        <w:numPr>
-          <w:ilvl w:val="0"/>
-          <w:numId w:val="1"/>
-        </w:numPr>
-        <w:ind w:leftChars="0"/>
-      </w:pPr>
-      <w:proofErr w:type="spellStart"/>
-      <w:r>
-        <w:rPr>
-          <w:rFonts w:hint="eastAsia"/>
-        </w:rPr>
-        <w:t>튜토리얼</w:t>
-      </w:r>
-      <w:proofErr w:type="spellEnd"/>
-      <w:r>
-        <w:rPr>
-          <w:rFonts w:hint="eastAsia"/>
-        </w:rPr>
-        <w:t xml:space="preserve"> 진행,</w:t>
-      </w:r>
-      <w:r>
-        <w:t xml:space="preserve"> </w:t>
-      </w:r>
-      <w:r>
-        <w:rPr>
-          <w:rFonts w:hint="eastAsia"/>
-        </w:rPr>
-        <w:t>도움말</w:t>
-      </w:r>
-      <w:r>
-        <w:rPr>
-          <w:rFonts w:hint="eastAsia"/>
-        </w:rPr>
-        <w:t>(</w:t>
-      </w:r>
-      <w:proofErr w:type="spellStart"/>
-      <w:r>
-        <w:rPr>
-          <w:rFonts w:hint="eastAsia"/>
-        </w:rPr>
-        <w:t>싱글</w:t>
-      </w:r>
-      <w:proofErr w:type="spellEnd"/>
-      <w:r>
-        <w:rPr>
-          <w:rFonts w:hint="eastAsia"/>
-        </w:rPr>
-        <w:t>,</w:t>
-      </w:r>
-      <w:r>
-        <w:t xml:space="preserve"> </w:t>
-      </w:r>
-      <w:r>
-        <w:rPr>
-          <w:rFonts w:hint="eastAsia"/>
-        </w:rPr>
-        <w:t>멀티 따로)</w:t>
-      </w:r>
-    </w:p>
-    <w:p>
-      <w:pPr>
-        <w:pStyle w:val="a4"/>
-        <w:numPr>
-          <w:ilvl w:val="0"/>
-          <w:numId w:val="1"/>
-        </w:numPr>
-        <w:ind w:leftChars="0"/>
-      </w:pPr>
-      <w:r>
-        <w:rPr>
-          <w:rFonts w:hint="eastAsia"/>
-        </w:rPr>
-        <w:t>소리</w:t>
-      </w:r>
-      <w:r>
-        <w:rPr>
-          <w:rFonts w:hint="eastAsia"/>
-        </w:rPr>
-        <w:t>(</w:t>
-      </w:r>
-      <w:proofErr w:type="spellStart"/>
-      <w:r>
-        <w:rPr>
-          <w:rFonts w:hint="eastAsia"/>
-        </w:rPr>
-        <w:t>버튼음</w:t>
-      </w:r>
-      <w:proofErr w:type="spellEnd"/>
-      <w:r>
-        <w:rPr>
-          <w:rFonts w:hint="eastAsia"/>
-        </w:rPr>
-        <w:t>,</w:t>
-      </w:r>
-      <w:r>
-        <w:t xml:space="preserve"> </w:t>
-      </w:r>
-      <w:proofErr w:type="spellStart"/>
-      <w:r>
-        <w:rPr>
-          <w:rFonts w:hint="eastAsia"/>
-        </w:rPr>
-        <w:t>배경음</w:t>
-      </w:r>
-      <w:proofErr w:type="spellEnd"/>
-      <w:r>
-        <w:rPr>
-          <w:rFonts w:hint="eastAsia"/>
-        </w:rPr>
-        <w:t>)</w:t>
-      </w:r>
-      <w:r>
-        <w:rPr>
-          <w:rFonts w:hint="eastAsia"/>
-        </w:rPr>
-        <w:t xml:space="preserve"> 제거 버튼 </w:t>
-      </w:r>
-      <w:r>
-        <w:t xml:space="preserve">(Brick </w:t>
-      </w:r>
-      <w:proofErr w:type="spellStart"/>
-      <w:r>
-        <w:rPr>
-          <w:rFonts w:hint="eastAsia"/>
-        </w:rPr>
-        <w:t>밴치</w:t>
-      </w:r>
-      <w:proofErr w:type="spellEnd"/>
-      <w:r>
-        <w:rPr>
-          <w:rFonts w:hint="eastAsia"/>
-        </w:rPr>
-        <w:t xml:space="preserve"> </w:t>
-      </w:r>
-      <w:proofErr w:type="spellStart"/>
-      <w:r>
-        <w:rPr>
-          <w:rFonts w:hint="eastAsia"/>
-        </w:rPr>
-        <w:t>마킹</w:t>
-      </w:r>
-      <w:proofErr w:type="spellEnd"/>
-      <w:r>
-        <w:rPr>
-          <w:rFonts w:hint="eastAsia"/>
-        </w:rPr>
-        <w:t>)</w:t>
-      </w:r>
-    </w:p>
-    <w:p>
-      <w:pPr>
-        <w:pStyle w:val="a4"/>
-        <w:numPr>
-          <w:ilvl w:val="0"/>
-          <w:numId w:val="1"/>
-        </w:numPr>
-        <w:ind w:leftChars="0"/>
-      </w:pPr>
-      <w:proofErr w:type="spellStart"/>
-      <w:r>
-        <w:rPr>
-          <w:rFonts w:hint="eastAsia"/>
-        </w:rPr>
-        <w:t>싱글</w:t>
-      </w:r>
-      <w:proofErr w:type="spellEnd"/>
-      <w:r>
-        <w:rPr>
-          <w:rFonts w:hint="eastAsia"/>
-        </w:rPr>
-        <w:t xml:space="preserve"> 모드: 최단거리-</w:t>
-      </w:r>
-      <w:r>
-        <w:rPr>
-          <w:rFonts w:hint="eastAsia"/>
-        </w:rPr>
-        <w:t>별3</w:t>
-      </w:r>
-      <w:r>
-        <w:rPr>
-          <w:rFonts w:hint="eastAsia"/>
-        </w:rPr>
-        <w:t>,</w:t>
-      </w:r>
-      <w:r>
-        <w:t xml:space="preserve"> </w:t>
-      </w:r>
-      <w:r>
-        <w:rPr>
-          <w:rFonts w:hint="eastAsia"/>
-        </w:rPr>
-        <w:t>중간거리-</w:t>
-      </w:r>
-      <w:r>
-        <w:rPr>
-          <w:rFonts w:hint="eastAsia"/>
-        </w:rPr>
-        <w:t>별2</w:t>
-      </w:r>
-      <w:r>
-        <w:rPr>
-          <w:rFonts w:hint="eastAsia"/>
-        </w:rPr>
-        <w:t>,</w:t>
-      </w:r>
-      <w:r>
-        <w:t xml:space="preserve"> </w:t>
-      </w:r>
-      <w:r>
-        <w:rPr>
-          <w:rFonts w:hint="eastAsia"/>
-        </w:rPr>
-        <w:t>나머지-</w:t>
-      </w:r>
-      <w:r>
-        <w:rPr>
-          <w:rFonts w:hint="eastAsia"/>
-        </w:rPr>
-        <w:t>별1</w:t>
-      </w:r>
-    </w:p>
-    <w:p>
-      <w:pPr>
-        <w:pStyle w:val="a4"/>
-        <w:numPr>
-          <w:ilvl w:val="0"/>
-          <w:numId w:val="1"/>
-        </w:numPr>
-        <w:ind w:leftChars="0"/>
-      </w:pPr>
-      <w:r>
-        <w:rPr>
-          <w:rFonts w:hint="eastAsia"/>
-        </w:rPr>
-        <w:t>평가:</w:t>
-      </w:r>
-      <w:r>
-        <w:t xml:space="preserve"> </w:t>
-      </w:r>
-      <w:proofErr w:type="spellStart"/>
-      <w:r>
-        <w:rPr>
-          <w:rFonts w:hint="eastAsia"/>
-        </w:rPr>
-        <w:t>싱글</w:t>
-      </w:r>
-      <w:proofErr w:type="spellEnd"/>
-      <w:r>
-        <w:rPr>
-          <w:rFonts w:hint="eastAsia"/>
-        </w:rPr>
-        <w:t>(</w:t>
-      </w:r>
-      <w:proofErr w:type="spellStart"/>
-      <w:r>
-        <w:rPr>
-          <w:rFonts w:hint="eastAsia"/>
-        </w:rPr>
-        <w:t>페이스북</w:t>
-      </w:r>
-      <w:proofErr w:type="spellEnd"/>
-      <w:r>
-        <w:rPr>
-          <w:rFonts w:hint="eastAsia"/>
-        </w:rPr>
-        <w:t xml:space="preserve"> 친구와 나의 </w:t>
-      </w:r>
-      <w:proofErr w:type="spellStart"/>
-      <w:r>
-        <w:rPr>
-          <w:rFonts w:hint="eastAsia"/>
-        </w:rPr>
-        <w:t>별갯수</w:t>
-      </w:r>
-      <w:proofErr w:type="spellEnd"/>
-      <w:r>
-        <w:rPr>
-          <w:rFonts w:hint="eastAsia"/>
-        </w:rPr>
-        <w:t xml:space="preserve"> 순위),</w:t>
-      </w:r>
-      <w:r>
-        <w:t xml:space="preserve"> </w:t>
-      </w:r>
-      <w:r>
-        <w:rPr>
-          <w:rFonts w:hint="eastAsia"/>
-        </w:rPr>
-        <w:t>멀티(</w:t>
-      </w:r>
-      <w:proofErr w:type="spellStart"/>
-      <w:r>
-        <w:rPr>
-          <w:rFonts w:hint="eastAsia"/>
-        </w:rPr>
-        <w:t>게임자</w:t>
-      </w:r>
-      <w:proofErr w:type="spellEnd"/>
-      <w:r>
-        <w:rPr>
-          <w:rFonts w:hint="eastAsia"/>
-        </w:rPr>
-        <w:t xml:space="preserve"> </w:t>
-      </w:r>
-      <w:proofErr w:type="spellStart"/>
-      <w:r>
-        <w:rPr>
-          <w:rFonts w:hint="eastAsia"/>
-        </w:rPr>
-        <w:t>랭키</w:t>
-      </w:r>
-      <w:proofErr w:type="spellEnd"/>
-      <w:r>
-        <w:rPr>
-          <w:rFonts w:hint="eastAsia"/>
-        </w:rPr>
-        <w:t xml:space="preserve"> 상위 탑 </w:t>
-      </w:r>
-      <w:r>
-        <w:t xml:space="preserve">40 </w:t>
-      </w:r>
-      <w:proofErr w:type="spellStart"/>
-      <w:r>
-        <w:rPr>
-          <w:rFonts w:hint="eastAsia"/>
-        </w:rPr>
-        <w:t>더보기</w:t>
-      </w:r>
-      <w:proofErr w:type="spellEnd"/>
-      <w:r>
-        <w:rPr>
-          <w:rFonts w:hint="eastAsia"/>
-        </w:rPr>
-        <w:t xml:space="preserve"> 가능)</w:t>
-      </w:r>
-    </w:p>
-    <w:p>
-      <w:pPr>
-        <w:pStyle w:val="a4"/>
-        <w:numPr>
-          <w:ilvl w:val="0"/>
-          <w:numId w:val="1"/>
-        </w:numPr>
-        <w:ind w:leftChars="0"/>
-      </w:pPr>
-      <w:r>
-        <w:rPr>
-          <w:rFonts w:hint="eastAsia"/>
-        </w:rPr>
-        <w:t>메인 화면:</w:t>
-      </w:r>
-      <w:r>
-        <w:t xml:space="preserve"> </w:t>
-      </w:r>
-      <w:r>
-        <w:rPr>
-          <w:rFonts w:hint="eastAsia"/>
-        </w:rPr>
-        <w:t>계급,</w:t>
-      </w:r>
-      <w:r>
-        <w:t xml:space="preserve"> </w:t>
-      </w:r>
-      <w:proofErr w:type="spellStart"/>
-      <w:r>
-        <w:rPr>
-          <w:rFonts w:hint="eastAsia"/>
-        </w:rPr>
-        <w:t>승무패</w:t>
-      </w:r>
-      <w:proofErr w:type="spellEnd"/>
-      <w:r>
-        <w:rPr>
-          <w:rFonts w:hint="eastAsia"/>
-        </w:rPr>
-        <w:t xml:space="preserve">(Win, </w:t>
-      </w:r>
-      <w:proofErr w:type="spellStart"/>
-      <w:r>
-        <w:rPr>
-          <w:rFonts w:hint="eastAsia"/>
-        </w:rPr>
-        <w:t>Drow</w:t>
-      </w:r>
-      <w:proofErr w:type="spellEnd"/>
-      <w:r>
-        <w:rPr>
-          <w:rFonts w:hint="eastAsia"/>
-        </w:rPr>
-        <w:t>, Lose)</w:t>
-      </w:r>
-      <w:r>
-        <w:t xml:space="preserve">, </w:t>
-      </w:r>
-      <w:r>
-        <w:rPr>
-          <w:rFonts w:hint="eastAsia"/>
-        </w:rPr>
-        <w:t>Profile</w:t>
-      </w:r>
-      <w:r>
-        <w:t>(</w:t>
-      </w:r>
-      <w:r>
-        <w:rPr>
-          <w:rFonts w:hint="eastAsia"/>
-        </w:rPr>
-        <w:t>사진에서 가져오기)</w:t>
-      </w:r>
-      <w:bookmarkStart w:id="0" w:name="_GoBack"/>
-      <w:bookmarkEnd w:id="0"/>
-    </w:p>
-    <w:p>
-      <w:pPr>
-        <w:pStyle w:val="a4"/>
-        <w:numPr>
-          <w:ilvl w:val="0"/>
-          <w:numId w:val="1"/>
-        </w:numPr>
-        <w:ind w:leftChars="0"/>
-      </w:pPr>
+        <w:t>닉네임</w:t>
+      </w:r>
     </w:p>
     <w:p/>
     <w:p/>

</xml_diff>